<commit_message>
Correções no Dicionário de Dados e no Diagrama
</commit_message>
<xml_diff>
--- a/Documentação/017 - Modelo Dicionario de Dados.docx
+++ b/Documentação/017 - Modelo Dicionario de Dados.docx
@@ -428,7 +428,11 @@
           <w:tcPr>
             <w:tcW w:w="1151" w:type="pct"/>
           </w:tcPr>
-          <w:p/>
+          <w:p>
+            <w:r>
+              <w:t>Não pode estar vazio.</w:t>
+            </w:r>
+          </w:p>
         </w:tc>
       </w:tr>
       <w:tr>
@@ -512,7 +516,11 @@
           <w:tcPr>
             <w:tcW w:w="1151" w:type="pct"/>
           </w:tcPr>
-          <w:p/>
+          <w:p>
+            <w:r>
+              <w:t>Não pode estar vazio.</w:t>
+            </w:r>
+          </w:p>
         </w:tc>
       </w:tr>
       <w:tr>
@@ -594,7 +602,11 @@
           <w:tcPr>
             <w:tcW w:w="1151" w:type="pct"/>
           </w:tcPr>
-          <w:p/>
+          <w:p>
+            <w:r>
+              <w:t>Não pode estar vazio.</w:t>
+            </w:r>
+          </w:p>
         </w:tc>
       </w:tr>
       <w:tr>
@@ -676,7 +688,11 @@
           <w:tcPr>
             <w:tcW w:w="1151" w:type="pct"/>
           </w:tcPr>
-          <w:p/>
+          <w:p>
+            <w:r>
+              <w:t>Não pode estar vazio.</w:t>
+            </w:r>
+          </w:p>
         </w:tc>
       </w:tr>
       <w:tr>
@@ -758,7 +774,11 @@
           <w:tcPr>
             <w:tcW w:w="1151" w:type="pct"/>
           </w:tcPr>
-          <w:p/>
+          <w:p>
+            <w:r>
+              <w:t>Não pode estar vazio.</w:t>
+            </w:r>
+          </w:p>
         </w:tc>
       </w:tr>
       <w:tr>
@@ -898,8 +918,6 @@
             <w:r>
               <w:t>255</w:t>
             </w:r>
-            <w:bookmarkStart w:id="0" w:name="_GoBack"/>
-            <w:bookmarkEnd w:id="0"/>
           </w:p>
         </w:tc>
         <w:tc>
@@ -1236,7 +1254,16 @@
           <w:tcPr>
             <w:tcW w:w="1151" w:type="pct"/>
           </w:tcPr>
-          <w:p/>
+          <w:p>
+            <w:proofErr w:type="spellStart"/>
+            <w:r>
+              <w:t>Auto-Incremento</w:t>
+            </w:r>
+            <w:proofErr w:type="spellEnd"/>
+            <w:r>
+              <w:t>.</w:t>
+            </w:r>
+          </w:p>
         </w:tc>
       </w:tr>
       <w:tr>
@@ -1318,7 +1345,11 @@
           <w:tcPr>
             <w:tcW w:w="1151" w:type="pct"/>
           </w:tcPr>
-          <w:p/>
+          <w:p>
+            <w:r>
+              <w:t>Não pode estar vazio.</w:t>
+            </w:r>
+          </w:p>
         </w:tc>
       </w:tr>
       <w:tr>
@@ -1400,7 +1431,11 @@
           <w:tcPr>
             <w:tcW w:w="1151" w:type="pct"/>
           </w:tcPr>
-          <w:p/>
+          <w:p>
+            <w:r>
+              <w:t>Não pode estar vazio.</w:t>
+            </w:r>
+          </w:p>
         </w:tc>
       </w:tr>
       <w:tr>
@@ -1482,7 +1517,11 @@
           <w:tcPr>
             <w:tcW w:w="1151" w:type="pct"/>
           </w:tcPr>
-          <w:p/>
+          <w:p>
+            <w:r>
+              <w:t>Não pode estar vazio. Campo único.</w:t>
+            </w:r>
+          </w:p>
         </w:tc>
       </w:tr>
       <w:tr>
@@ -1533,6 +1572,9 @@
             <w:pPr>
               <w:jc w:val="center"/>
             </w:pPr>
+            <w:r>
+              <w:t>255</w:t>
+            </w:r>
           </w:p>
         </w:tc>
         <w:tc>
@@ -1563,7 +1605,7 @@
           </w:tcPr>
           <w:p>
             <w:r>
-              <w:t>UNIQUE.</w:t>
+              <w:t>Não pode estar vazio.</w:t>
             </w:r>
           </w:p>
         </w:tc>
@@ -1576,7 +1618,7 @@
           </w:tcPr>
           <w:p>
             <w:r>
-              <w:t>Telefone da Empresa.</w:t>
+              <w:t>Município da Empresa.</w:t>
             </w:r>
           </w:p>
         </w:tc>
@@ -1588,7 +1630,7 @@
           <w:p>
             <w:proofErr w:type="spellStart"/>
             <w:r>
-              <w:t>emp_telefone</w:t>
+              <w:t>Emp_municipio</w:t>
             </w:r>
             <w:proofErr w:type="spellEnd"/>
           </w:p>
@@ -1603,7 +1645,7 @@
               <w:jc w:val="center"/>
             </w:pPr>
             <w:r>
-              <w:t>INT</w:t>
+              <w:t>VARCHAR</w:t>
             </w:r>
           </w:p>
         </w:tc>
@@ -1617,7 +1659,7 @@
               <w:jc w:val="center"/>
             </w:pPr>
             <w:r>
-              <w:t>9</w:t>
+              <w:t>100</w:t>
             </w:r>
           </w:p>
         </w:tc>
@@ -1647,7 +1689,11 @@
           <w:tcPr>
             <w:tcW w:w="1151" w:type="pct"/>
           </w:tcPr>
-          <w:p/>
+          <w:p>
+            <w:r>
+              <w:t>Não pode estar vazio.</w:t>
+            </w:r>
+          </w:p>
         </w:tc>
       </w:tr>
       <w:tr>
@@ -1658,6 +1704,183 @@
           </w:tcPr>
           <w:p>
             <w:r>
+              <w:t>Telefone da Empresa.</w:t>
+            </w:r>
+          </w:p>
+        </w:tc>
+        <w:tc>
+          <w:tcPr>
+            <w:tcW w:w="1013" w:type="pct"/>
+            <w:vAlign w:val="center"/>
+          </w:tcPr>
+          <w:p>
+            <w:proofErr w:type="spellStart"/>
+            <w:r>
+              <w:t>emp_telefone</w:t>
+            </w:r>
+            <w:proofErr w:type="spellEnd"/>
+          </w:p>
+        </w:tc>
+        <w:tc>
+          <w:tcPr>
+            <w:tcW w:w="861" w:type="pct"/>
+            <w:vAlign w:val="center"/>
+          </w:tcPr>
+          <w:p>
+            <w:pPr>
+              <w:jc w:val="center"/>
+            </w:pPr>
+            <w:r>
+              <w:t>INT</w:t>
+            </w:r>
+          </w:p>
+        </w:tc>
+        <w:tc>
+          <w:tcPr>
+            <w:tcW w:w="507" w:type="pct"/>
+            <w:vAlign w:val="center"/>
+          </w:tcPr>
+          <w:p>
+            <w:pPr>
+              <w:jc w:val="center"/>
+            </w:pPr>
+            <w:r>
+              <w:t>9</w:t>
+            </w:r>
+          </w:p>
+        </w:tc>
+        <w:tc>
+          <w:tcPr>
+            <w:tcW w:w="203" w:type="pct"/>
+            <w:vAlign w:val="center"/>
+          </w:tcPr>
+          <w:p>
+            <w:pPr>
+              <w:jc w:val="center"/>
+            </w:pPr>
+          </w:p>
+        </w:tc>
+        <w:tc>
+          <w:tcPr>
+            <w:tcW w:w="203" w:type="pct"/>
+            <w:vAlign w:val="center"/>
+          </w:tcPr>
+          <w:p>
+            <w:pPr>
+              <w:jc w:val="center"/>
+            </w:pPr>
+          </w:p>
+        </w:tc>
+        <w:tc>
+          <w:tcPr>
+            <w:tcW w:w="1151" w:type="pct"/>
+          </w:tcPr>
+          <w:p>
+            <w:r>
+              <w:t>Não pode estar vazio.</w:t>
+            </w:r>
+          </w:p>
+        </w:tc>
+      </w:tr>
+      <w:tr>
+        <w:tc>
+          <w:tcPr>
+            <w:tcW w:w="1062" w:type="pct"/>
+            <w:vAlign w:val="center"/>
+          </w:tcPr>
+          <w:p>
+            <w:proofErr w:type="spellStart"/>
+            <w:r>
+              <w:t>Email</w:t>
+            </w:r>
+            <w:proofErr w:type="spellEnd"/>
+            <w:r>
+              <w:t xml:space="preserve"> da Empresa.</w:t>
+            </w:r>
+          </w:p>
+        </w:tc>
+        <w:tc>
+          <w:tcPr>
+            <w:tcW w:w="1013" w:type="pct"/>
+            <w:vAlign w:val="center"/>
+          </w:tcPr>
+          <w:p>
+            <w:proofErr w:type="spellStart"/>
+            <w:r>
+              <w:t>emp_email</w:t>
+            </w:r>
+            <w:proofErr w:type="spellEnd"/>
+          </w:p>
+        </w:tc>
+        <w:tc>
+          <w:tcPr>
+            <w:tcW w:w="861" w:type="pct"/>
+            <w:vAlign w:val="center"/>
+          </w:tcPr>
+          <w:p>
+            <w:pPr>
+              <w:jc w:val="center"/>
+            </w:pPr>
+            <w:r>
+              <w:t>VARCHAR</w:t>
+            </w:r>
+          </w:p>
+        </w:tc>
+        <w:tc>
+          <w:tcPr>
+            <w:tcW w:w="507" w:type="pct"/>
+            <w:vAlign w:val="center"/>
+          </w:tcPr>
+          <w:p>
+            <w:pPr>
+              <w:jc w:val="center"/>
+            </w:pPr>
+            <w:r>
+              <w:t>100</w:t>
+            </w:r>
+          </w:p>
+        </w:tc>
+        <w:tc>
+          <w:tcPr>
+            <w:tcW w:w="203" w:type="pct"/>
+            <w:vAlign w:val="center"/>
+          </w:tcPr>
+          <w:p>
+            <w:pPr>
+              <w:jc w:val="center"/>
+            </w:pPr>
+          </w:p>
+        </w:tc>
+        <w:tc>
+          <w:tcPr>
+            <w:tcW w:w="203" w:type="pct"/>
+            <w:vAlign w:val="center"/>
+          </w:tcPr>
+          <w:p>
+            <w:pPr>
+              <w:jc w:val="center"/>
+            </w:pPr>
+          </w:p>
+        </w:tc>
+        <w:tc>
+          <w:tcPr>
+            <w:tcW w:w="1151" w:type="pct"/>
+          </w:tcPr>
+          <w:p>
+            <w:r>
+              <w:t>Não pode estar vazio.</w:t>
+            </w:r>
+          </w:p>
+        </w:tc>
+      </w:tr>
+      <w:tr>
+        <w:tc>
+          <w:tcPr>
+            <w:tcW w:w="1062" w:type="pct"/>
+            <w:vAlign w:val="center"/>
+          </w:tcPr>
+          <w:p>
+            <w:r>
               <w:t>Tipo da Empresa.</w:t>
             </w:r>
           </w:p>
@@ -1685,7 +1908,7 @@
               <w:jc w:val="center"/>
             </w:pPr>
             <w:r>
-              <w:t>TINYINT</w:t>
+              <w:t>BIT</w:t>
             </w:r>
           </w:p>
         </w:tc>
@@ -1731,7 +1954,7 @@
           </w:tcPr>
           <w:p>
             <w:r>
-              <w:t>0-ME; 1-MEI com Escritório; 2-MEI Sem Escritório.</w:t>
+              <w:t>0-ME; 1-MEI.</w:t>
             </w:r>
           </w:p>
         </w:tc>
@@ -1752,7 +1975,6 @@
         <w:keepNext/>
       </w:pPr>
       <w:r>
-        <w:lastRenderedPageBreak/>
         <w:t>Tabela</w:t>
       </w:r>
       <w:r>
@@ -1808,18 +2030,18 @@
         <w:tblLook w:val="04A0" w:firstRow="1" w:lastRow="0" w:firstColumn="1" w:lastColumn="0" w:noHBand="0" w:noVBand="1"/>
       </w:tblPr>
       <w:tblGrid>
-        <w:gridCol w:w="2954"/>
-        <w:gridCol w:w="2938"/>
+        <w:gridCol w:w="2955"/>
+        <w:gridCol w:w="2939"/>
         <w:gridCol w:w="2393"/>
         <w:gridCol w:w="1402"/>
         <w:gridCol w:w="551"/>
         <w:gridCol w:w="551"/>
-        <w:gridCol w:w="3204"/>
+        <w:gridCol w:w="3202"/>
       </w:tblGrid>
       <w:tr>
         <w:tc>
           <w:tcPr>
-            <w:tcW w:w="1062" w:type="pct"/>
+            <w:tcW w:w="1056" w:type="pct"/>
             <w:vAlign w:val="center"/>
           </w:tcPr>
           <w:p>
@@ -1851,7 +2073,7 @@
         </w:tc>
         <w:tc>
           <w:tcPr>
-            <w:tcW w:w="1013" w:type="pct"/>
+            <w:tcW w:w="1050" w:type="pct"/>
             <w:vAlign w:val="center"/>
           </w:tcPr>
           <w:p>
@@ -1871,7 +2093,7 @@
         </w:tc>
         <w:tc>
           <w:tcPr>
-            <w:tcW w:w="861" w:type="pct"/>
+            <w:tcW w:w="855" w:type="pct"/>
             <w:vAlign w:val="center"/>
           </w:tcPr>
           <w:p>
@@ -1891,7 +2113,7 @@
         </w:tc>
         <w:tc>
           <w:tcPr>
-            <w:tcW w:w="507" w:type="pct"/>
+            <w:tcW w:w="501" w:type="pct"/>
             <w:vAlign w:val="center"/>
           </w:tcPr>
           <w:p>
@@ -1911,7 +2133,7 @@
         </w:tc>
         <w:tc>
           <w:tcPr>
-            <w:tcW w:w="203" w:type="pct"/>
+            <w:tcW w:w="197" w:type="pct"/>
             <w:vAlign w:val="center"/>
           </w:tcPr>
           <w:p>
@@ -1931,7 +2153,7 @@
         </w:tc>
         <w:tc>
           <w:tcPr>
-            <w:tcW w:w="203" w:type="pct"/>
+            <w:tcW w:w="197" w:type="pct"/>
             <w:vAlign w:val="center"/>
           </w:tcPr>
           <w:p>
@@ -1951,7 +2173,7 @@
         </w:tc>
         <w:tc>
           <w:tcPr>
-            <w:tcW w:w="1151" w:type="pct"/>
+            <w:tcW w:w="1144" w:type="pct"/>
             <w:vAlign w:val="center"/>
           </w:tcPr>
           <w:p>
@@ -1973,7 +2195,7 @@
       <w:tr>
         <w:tc>
           <w:tcPr>
-            <w:tcW w:w="1062" w:type="pct"/>
+            <w:tcW w:w="1056" w:type="pct"/>
             <w:vAlign w:val="center"/>
           </w:tcPr>
           <w:p>
@@ -1984,7 +2206,7 @@
         </w:tc>
         <w:tc>
           <w:tcPr>
-            <w:tcW w:w="1013" w:type="pct"/>
+            <w:tcW w:w="1050" w:type="pct"/>
             <w:vAlign w:val="center"/>
           </w:tcPr>
           <w:p>
@@ -1997,7 +2219,7 @@
         </w:tc>
         <w:tc>
           <w:tcPr>
-            <w:tcW w:w="861" w:type="pct"/>
+            <w:tcW w:w="855" w:type="pct"/>
             <w:vAlign w:val="center"/>
           </w:tcPr>
           <w:p>
@@ -2011,7 +2233,7 @@
         </w:tc>
         <w:tc>
           <w:tcPr>
-            <w:tcW w:w="507" w:type="pct"/>
+            <w:tcW w:w="501" w:type="pct"/>
             <w:vAlign w:val="center"/>
           </w:tcPr>
           <w:p>
@@ -2025,7 +2247,7 @@
         </w:tc>
         <w:tc>
           <w:tcPr>
-            <w:tcW w:w="203" w:type="pct"/>
+            <w:tcW w:w="197" w:type="pct"/>
             <w:vAlign w:val="center"/>
           </w:tcPr>
           <w:p>
@@ -2039,7 +2261,7 @@
         </w:tc>
         <w:tc>
           <w:tcPr>
-            <w:tcW w:w="203" w:type="pct"/>
+            <w:tcW w:w="197" w:type="pct"/>
             <w:vAlign w:val="center"/>
           </w:tcPr>
           <w:p>
@@ -2053,7 +2275,7 @@
         </w:tc>
         <w:tc>
           <w:tcPr>
-            <w:tcW w:w="1151" w:type="pct"/>
+            <w:tcW w:w="1144" w:type="pct"/>
           </w:tcPr>
           <w:p/>
         </w:tc>
@@ -2061,21 +2283,18 @@
       <w:tr>
         <w:tc>
           <w:tcPr>
-            <w:tcW w:w="1062" w:type="pct"/>
-            <w:vAlign w:val="center"/>
-          </w:tcPr>
-          <w:p>
-            <w:r>
-              <w:t xml:space="preserve">Identificador da Tabela </w:t>
-            </w:r>
-            <w:r>
-              <w:t>Usuários.</w:t>
-            </w:r>
-          </w:p>
-        </w:tc>
-        <w:tc>
-          <w:tcPr>
-            <w:tcW w:w="1013" w:type="pct"/>
+            <w:tcW w:w="1056" w:type="pct"/>
+            <w:vAlign w:val="center"/>
+          </w:tcPr>
+          <w:p>
+            <w:r>
+              <w:t>Identificador da Tabela Usuários.</w:t>
+            </w:r>
+          </w:p>
+        </w:tc>
+        <w:tc>
+          <w:tcPr>
+            <w:tcW w:w="1050" w:type="pct"/>
             <w:vAlign w:val="center"/>
           </w:tcPr>
           <w:p>
@@ -2088,7 +2307,7 @@
         </w:tc>
         <w:tc>
           <w:tcPr>
-            <w:tcW w:w="861" w:type="pct"/>
+            <w:tcW w:w="855" w:type="pct"/>
             <w:vAlign w:val="center"/>
           </w:tcPr>
           <w:p>
@@ -2102,7 +2321,7 @@
         </w:tc>
         <w:tc>
           <w:tcPr>
-            <w:tcW w:w="507" w:type="pct"/>
+            <w:tcW w:w="501" w:type="pct"/>
             <w:vAlign w:val="center"/>
           </w:tcPr>
           <w:p>
@@ -2116,7 +2335,7 @@
         </w:tc>
         <w:tc>
           <w:tcPr>
-            <w:tcW w:w="203" w:type="pct"/>
+            <w:tcW w:w="197" w:type="pct"/>
             <w:vAlign w:val="center"/>
           </w:tcPr>
           <w:p>
@@ -2130,7 +2349,7 @@
         </w:tc>
         <w:tc>
           <w:tcPr>
-            <w:tcW w:w="203" w:type="pct"/>
+            <w:tcW w:w="197" w:type="pct"/>
             <w:vAlign w:val="center"/>
           </w:tcPr>
           <w:p>
@@ -2144,7 +2363,7 @@
         </w:tc>
         <w:tc>
           <w:tcPr>
-            <w:tcW w:w="1151" w:type="pct"/>
+            <w:tcW w:w="1144" w:type="pct"/>
           </w:tcPr>
           <w:p/>
         </w:tc>
@@ -2152,7 +2371,7 @@
       <w:tr>
         <w:tc>
           <w:tcPr>
-            <w:tcW w:w="1062" w:type="pct"/>
+            <w:tcW w:w="1056" w:type="pct"/>
             <w:vAlign w:val="center"/>
           </w:tcPr>
           <w:p>
@@ -2163,20 +2382,20 @@
         </w:tc>
         <w:tc>
           <w:tcPr>
-            <w:tcW w:w="1013" w:type="pct"/>
+            <w:tcW w:w="1050" w:type="pct"/>
             <w:vAlign w:val="center"/>
           </w:tcPr>
           <w:p>
             <w:proofErr w:type="spellStart"/>
             <w:r>
-              <w:t>usu_empre_nivel_acesso</w:t>
+              <w:t>usu_emp_nivel_acesso</w:t>
             </w:r>
             <w:proofErr w:type="spellEnd"/>
           </w:p>
         </w:tc>
         <w:tc>
           <w:tcPr>
-            <w:tcW w:w="861" w:type="pct"/>
+            <w:tcW w:w="855" w:type="pct"/>
             <w:vAlign w:val="center"/>
           </w:tcPr>
           <w:p>
@@ -2190,7 +2409,7 @@
         </w:tc>
         <w:tc>
           <w:tcPr>
-            <w:tcW w:w="507" w:type="pct"/>
+            <w:tcW w:w="501" w:type="pct"/>
             <w:vAlign w:val="center"/>
           </w:tcPr>
           <w:p>
@@ -2204,33 +2423,33 @@
         </w:tc>
         <w:tc>
           <w:tcPr>
-            <w:tcW w:w="203" w:type="pct"/>
-            <w:vAlign w:val="center"/>
-          </w:tcPr>
-          <w:p>
-            <w:pPr>
-              <w:jc w:val="center"/>
-            </w:pPr>
-          </w:p>
-        </w:tc>
-        <w:tc>
-          <w:tcPr>
-            <w:tcW w:w="203" w:type="pct"/>
-            <w:vAlign w:val="center"/>
-          </w:tcPr>
-          <w:p>
-            <w:pPr>
-              <w:jc w:val="center"/>
-            </w:pPr>
-          </w:p>
-        </w:tc>
-        <w:tc>
-          <w:tcPr>
-            <w:tcW w:w="1151" w:type="pct"/>
-          </w:tcPr>
-          <w:p>
-            <w:r>
-              <w:t>NOT NULL.</w:t>
+            <w:tcW w:w="197" w:type="pct"/>
+            <w:vAlign w:val="center"/>
+          </w:tcPr>
+          <w:p>
+            <w:pPr>
+              <w:jc w:val="center"/>
+            </w:pPr>
+          </w:p>
+        </w:tc>
+        <w:tc>
+          <w:tcPr>
+            <w:tcW w:w="197" w:type="pct"/>
+            <w:vAlign w:val="center"/>
+          </w:tcPr>
+          <w:p>
+            <w:pPr>
+              <w:jc w:val="center"/>
+            </w:pPr>
+          </w:p>
+        </w:tc>
+        <w:tc>
+          <w:tcPr>
+            <w:tcW w:w="1144" w:type="pct"/>
+          </w:tcPr>
+          <w:p>
+            <w:r>
+              <w:t>Não pode estar vazio.</w:t>
             </w:r>
           </w:p>
         </w:tc>
@@ -2238,7 +2457,7 @@
       <w:tr>
         <w:tc>
           <w:tcPr>
-            <w:tcW w:w="1062" w:type="pct"/>
+            <w:tcW w:w="1056" w:type="pct"/>
             <w:vAlign w:val="center"/>
           </w:tcPr>
           <w:p>
@@ -2249,20 +2468,26 @@
         </w:tc>
         <w:tc>
           <w:tcPr>
-            <w:tcW w:w="1013" w:type="pct"/>
+            <w:tcW w:w="1050" w:type="pct"/>
             <w:vAlign w:val="center"/>
           </w:tcPr>
           <w:p>
             <w:proofErr w:type="spellStart"/>
             <w:r>
-              <w:t>usu_emp_data_vínculo</w:t>
+              <w:t>usu_emp_data_v</w:t>
+            </w:r>
+            <w:r>
+              <w:t>i</w:t>
+            </w:r>
+            <w:r>
+              <w:t>nculo</w:t>
             </w:r>
             <w:proofErr w:type="spellEnd"/>
           </w:p>
         </w:tc>
         <w:tc>
           <w:tcPr>
-            <w:tcW w:w="861" w:type="pct"/>
+            <w:tcW w:w="855" w:type="pct"/>
             <w:vAlign w:val="center"/>
           </w:tcPr>
           <w:p>
@@ -2276,7 +2501,7 @@
         </w:tc>
         <w:tc>
           <w:tcPr>
-            <w:tcW w:w="507" w:type="pct"/>
+            <w:tcW w:w="501" w:type="pct"/>
             <w:vAlign w:val="center"/>
           </w:tcPr>
           <w:p>
@@ -2290,37 +2515,41 @@
         </w:tc>
         <w:tc>
           <w:tcPr>
-            <w:tcW w:w="203" w:type="pct"/>
-            <w:vAlign w:val="center"/>
-          </w:tcPr>
-          <w:p>
-            <w:pPr>
-              <w:jc w:val="center"/>
-            </w:pPr>
-          </w:p>
-        </w:tc>
-        <w:tc>
-          <w:tcPr>
-            <w:tcW w:w="203" w:type="pct"/>
-            <w:vAlign w:val="center"/>
-          </w:tcPr>
-          <w:p>
-            <w:pPr>
-              <w:jc w:val="center"/>
-            </w:pPr>
-          </w:p>
-        </w:tc>
-        <w:tc>
-          <w:tcPr>
-            <w:tcW w:w="1151" w:type="pct"/>
-          </w:tcPr>
-          <w:p/>
+            <w:tcW w:w="197" w:type="pct"/>
+            <w:vAlign w:val="center"/>
+          </w:tcPr>
+          <w:p>
+            <w:pPr>
+              <w:jc w:val="center"/>
+            </w:pPr>
+          </w:p>
+        </w:tc>
+        <w:tc>
+          <w:tcPr>
+            <w:tcW w:w="197" w:type="pct"/>
+            <w:vAlign w:val="center"/>
+          </w:tcPr>
+          <w:p>
+            <w:pPr>
+              <w:jc w:val="center"/>
+            </w:pPr>
+          </w:p>
+        </w:tc>
+        <w:tc>
+          <w:tcPr>
+            <w:tcW w:w="1144" w:type="pct"/>
+          </w:tcPr>
+          <w:p>
+            <w:r>
+              <w:t>Não pode estar vazio.</w:t>
+            </w:r>
+          </w:p>
         </w:tc>
       </w:tr>
       <w:tr>
         <w:tc>
           <w:tcPr>
-            <w:tcW w:w="1062" w:type="pct"/>
+            <w:tcW w:w="1056" w:type="pct"/>
             <w:vAlign w:val="center"/>
           </w:tcPr>
           <w:p>
@@ -2331,7 +2560,7 @@
         </w:tc>
         <w:tc>
           <w:tcPr>
-            <w:tcW w:w="1013" w:type="pct"/>
+            <w:tcW w:w="1050" w:type="pct"/>
             <w:vAlign w:val="center"/>
           </w:tcPr>
           <w:p>
@@ -2344,7 +2573,7 @@
         </w:tc>
         <w:tc>
           <w:tcPr>
-            <w:tcW w:w="861" w:type="pct"/>
+            <w:tcW w:w="855" w:type="pct"/>
             <w:vAlign w:val="center"/>
           </w:tcPr>
           <w:p>
@@ -2358,7 +2587,7 @@
         </w:tc>
         <w:tc>
           <w:tcPr>
-            <w:tcW w:w="507" w:type="pct"/>
+            <w:tcW w:w="501" w:type="pct"/>
             <w:vAlign w:val="center"/>
           </w:tcPr>
           <w:p>
@@ -2372,29 +2601,29 @@
         </w:tc>
         <w:tc>
           <w:tcPr>
-            <w:tcW w:w="203" w:type="pct"/>
-            <w:vAlign w:val="center"/>
-          </w:tcPr>
-          <w:p>
-            <w:pPr>
-              <w:jc w:val="center"/>
-            </w:pPr>
-          </w:p>
-        </w:tc>
-        <w:tc>
-          <w:tcPr>
-            <w:tcW w:w="203" w:type="pct"/>
-            <w:vAlign w:val="center"/>
-          </w:tcPr>
-          <w:p>
-            <w:pPr>
-              <w:jc w:val="center"/>
-            </w:pPr>
-          </w:p>
-        </w:tc>
-        <w:tc>
-          <w:tcPr>
-            <w:tcW w:w="1151" w:type="pct"/>
+            <w:tcW w:w="197" w:type="pct"/>
+            <w:vAlign w:val="center"/>
+          </w:tcPr>
+          <w:p>
+            <w:pPr>
+              <w:jc w:val="center"/>
+            </w:pPr>
+          </w:p>
+        </w:tc>
+        <w:tc>
+          <w:tcPr>
+            <w:tcW w:w="197" w:type="pct"/>
+            <w:vAlign w:val="center"/>
+          </w:tcPr>
+          <w:p>
+            <w:pPr>
+              <w:jc w:val="center"/>
+            </w:pPr>
+          </w:p>
+        </w:tc>
+        <w:tc>
+          <w:tcPr>
+            <w:tcW w:w="1144" w:type="pct"/>
           </w:tcPr>
           <w:p/>
         </w:tc>
@@ -2402,7 +2631,7 @@
       <w:tr>
         <w:tc>
           <w:tcPr>
-            <w:tcW w:w="1062" w:type="pct"/>
+            <w:tcW w:w="1056" w:type="pct"/>
             <w:vAlign w:val="center"/>
           </w:tcPr>
           <w:p>
@@ -2413,7 +2642,7 @@
         </w:tc>
         <w:tc>
           <w:tcPr>
-            <w:tcW w:w="1013" w:type="pct"/>
+            <w:tcW w:w="1050" w:type="pct"/>
             <w:vAlign w:val="center"/>
           </w:tcPr>
           <w:p>
@@ -2426,7 +2655,7 @@
         </w:tc>
         <w:tc>
           <w:tcPr>
-            <w:tcW w:w="861" w:type="pct"/>
+            <w:tcW w:w="855" w:type="pct"/>
             <w:vAlign w:val="center"/>
           </w:tcPr>
           <w:p>
@@ -2440,7 +2669,7 @@
         </w:tc>
         <w:tc>
           <w:tcPr>
-            <w:tcW w:w="507" w:type="pct"/>
+            <w:tcW w:w="501" w:type="pct"/>
             <w:vAlign w:val="center"/>
           </w:tcPr>
           <w:p>
@@ -2454,29 +2683,29 @@
         </w:tc>
         <w:tc>
           <w:tcPr>
-            <w:tcW w:w="203" w:type="pct"/>
-            <w:vAlign w:val="center"/>
-          </w:tcPr>
-          <w:p>
-            <w:pPr>
-              <w:jc w:val="center"/>
-            </w:pPr>
-          </w:p>
-        </w:tc>
-        <w:tc>
-          <w:tcPr>
-            <w:tcW w:w="203" w:type="pct"/>
-            <w:vAlign w:val="center"/>
-          </w:tcPr>
-          <w:p>
-            <w:pPr>
-              <w:jc w:val="center"/>
-            </w:pPr>
-          </w:p>
-        </w:tc>
-        <w:tc>
-          <w:tcPr>
-            <w:tcW w:w="1151" w:type="pct"/>
+            <w:tcW w:w="197" w:type="pct"/>
+            <w:vAlign w:val="center"/>
+          </w:tcPr>
+          <w:p>
+            <w:pPr>
+              <w:jc w:val="center"/>
+            </w:pPr>
+          </w:p>
+        </w:tc>
+        <w:tc>
+          <w:tcPr>
+            <w:tcW w:w="197" w:type="pct"/>
+            <w:vAlign w:val="center"/>
+          </w:tcPr>
+          <w:p>
+            <w:pPr>
+              <w:jc w:val="center"/>
+            </w:pPr>
+          </w:p>
+        </w:tc>
+        <w:tc>
+          <w:tcPr>
+            <w:tcW w:w="1144" w:type="pct"/>
           </w:tcPr>
           <w:p/>
         </w:tc>
@@ -2550,18 +2779,18 @@
         <w:tblLook w:val="04A0" w:firstRow="1" w:lastRow="0" w:firstColumn="1" w:lastColumn="0" w:noHBand="0" w:noVBand="1"/>
       </w:tblPr>
       <w:tblGrid>
-        <w:gridCol w:w="2890"/>
+        <w:gridCol w:w="2892"/>
         <w:gridCol w:w="3325"/>
         <w:gridCol w:w="2328"/>
-        <w:gridCol w:w="1337"/>
-        <w:gridCol w:w="550"/>
-        <w:gridCol w:w="536"/>
-        <w:gridCol w:w="3027"/>
+        <w:gridCol w:w="1338"/>
+        <w:gridCol w:w="551"/>
+        <w:gridCol w:w="537"/>
+        <w:gridCol w:w="3022"/>
       </w:tblGrid>
       <w:tr>
         <w:tc>
           <w:tcPr>
-            <w:tcW w:w="1062" w:type="pct"/>
+            <w:tcW w:w="1033" w:type="pct"/>
             <w:vAlign w:val="center"/>
           </w:tcPr>
           <w:p>
@@ -2593,7 +2822,7 @@
         </w:tc>
         <w:tc>
           <w:tcPr>
-            <w:tcW w:w="1013" w:type="pct"/>
+            <w:tcW w:w="1188" w:type="pct"/>
             <w:vAlign w:val="center"/>
           </w:tcPr>
           <w:p>
@@ -2613,7 +2842,7 @@
         </w:tc>
         <w:tc>
           <w:tcPr>
-            <w:tcW w:w="861" w:type="pct"/>
+            <w:tcW w:w="832" w:type="pct"/>
             <w:vAlign w:val="center"/>
           </w:tcPr>
           <w:p>
@@ -2633,7 +2862,7 @@
         </w:tc>
         <w:tc>
           <w:tcPr>
-            <w:tcW w:w="507" w:type="pct"/>
+            <w:tcW w:w="478" w:type="pct"/>
             <w:vAlign w:val="center"/>
           </w:tcPr>
           <w:p>
@@ -2653,7 +2882,7 @@
         </w:tc>
         <w:tc>
           <w:tcPr>
-            <w:tcW w:w="203" w:type="pct"/>
+            <w:tcW w:w="197" w:type="pct"/>
             <w:vAlign w:val="center"/>
           </w:tcPr>
           <w:p>
@@ -2673,7 +2902,7 @@
         </w:tc>
         <w:tc>
           <w:tcPr>
-            <w:tcW w:w="203" w:type="pct"/>
+            <w:tcW w:w="192" w:type="pct"/>
             <w:vAlign w:val="center"/>
           </w:tcPr>
           <w:p>
@@ -2693,7 +2922,7 @@
         </w:tc>
         <w:tc>
           <w:tcPr>
-            <w:tcW w:w="1151" w:type="pct"/>
+            <w:tcW w:w="1080" w:type="pct"/>
             <w:vAlign w:val="center"/>
           </w:tcPr>
           <w:p>
@@ -2715,7 +2944,7 @@
       <w:tr>
         <w:tc>
           <w:tcPr>
-            <w:tcW w:w="1062" w:type="pct"/>
+            <w:tcW w:w="1033" w:type="pct"/>
             <w:vAlign w:val="center"/>
           </w:tcPr>
           <w:p>
@@ -2726,7 +2955,7 @@
         </w:tc>
         <w:tc>
           <w:tcPr>
-            <w:tcW w:w="1013" w:type="pct"/>
+            <w:tcW w:w="1188" w:type="pct"/>
             <w:vAlign w:val="center"/>
           </w:tcPr>
           <w:p>
@@ -2739,7 +2968,7 @@
         </w:tc>
         <w:tc>
           <w:tcPr>
-            <w:tcW w:w="861" w:type="pct"/>
+            <w:tcW w:w="832" w:type="pct"/>
             <w:vAlign w:val="center"/>
           </w:tcPr>
           <w:p>
@@ -2753,7 +2982,7 @@
         </w:tc>
         <w:tc>
           <w:tcPr>
-            <w:tcW w:w="507" w:type="pct"/>
+            <w:tcW w:w="478" w:type="pct"/>
             <w:vAlign w:val="center"/>
           </w:tcPr>
           <w:p>
@@ -2767,7 +2996,7 @@
         </w:tc>
         <w:tc>
           <w:tcPr>
-            <w:tcW w:w="203" w:type="pct"/>
+            <w:tcW w:w="197" w:type="pct"/>
             <w:vAlign w:val="center"/>
           </w:tcPr>
           <w:p>
@@ -2781,26 +3010,35 @@
         </w:tc>
         <w:tc>
           <w:tcPr>
-            <w:tcW w:w="203" w:type="pct"/>
-            <w:vAlign w:val="center"/>
-          </w:tcPr>
-          <w:p>
-            <w:pPr>
-              <w:jc w:val="center"/>
-            </w:pPr>
-          </w:p>
-        </w:tc>
-        <w:tc>
-          <w:tcPr>
-            <w:tcW w:w="1151" w:type="pct"/>
-          </w:tcPr>
-          <w:p/>
+            <w:tcW w:w="192" w:type="pct"/>
+            <w:vAlign w:val="center"/>
+          </w:tcPr>
+          <w:p>
+            <w:pPr>
+              <w:jc w:val="center"/>
+            </w:pPr>
+          </w:p>
+        </w:tc>
+        <w:tc>
+          <w:tcPr>
+            <w:tcW w:w="1080" w:type="pct"/>
+          </w:tcPr>
+          <w:p>
+            <w:proofErr w:type="spellStart"/>
+            <w:r>
+              <w:t>Auto-Incremento</w:t>
+            </w:r>
+            <w:proofErr w:type="spellEnd"/>
+            <w:r>
+              <w:t>.</w:t>
+            </w:r>
+          </w:p>
         </w:tc>
       </w:tr>
       <w:tr>
         <w:tc>
           <w:tcPr>
-            <w:tcW w:w="1062" w:type="pct"/>
+            <w:tcW w:w="1033" w:type="pct"/>
             <w:vAlign w:val="center"/>
           </w:tcPr>
           <w:p>
@@ -2811,7 +3049,7 @@
         </w:tc>
         <w:tc>
           <w:tcPr>
-            <w:tcW w:w="1013" w:type="pct"/>
+            <w:tcW w:w="1188" w:type="pct"/>
             <w:vAlign w:val="center"/>
           </w:tcPr>
           <w:p>
@@ -2824,7 +3062,7 @@
         </w:tc>
         <w:tc>
           <w:tcPr>
-            <w:tcW w:w="861" w:type="pct"/>
+            <w:tcW w:w="832" w:type="pct"/>
             <w:vAlign w:val="center"/>
           </w:tcPr>
           <w:p>
@@ -2838,7 +3076,7 @@
         </w:tc>
         <w:tc>
           <w:tcPr>
-            <w:tcW w:w="507" w:type="pct"/>
+            <w:tcW w:w="478" w:type="pct"/>
             <w:vAlign w:val="center"/>
           </w:tcPr>
           <w:p>
@@ -2852,37 +3090,41 @@
         </w:tc>
         <w:tc>
           <w:tcPr>
-            <w:tcW w:w="203" w:type="pct"/>
-            <w:vAlign w:val="center"/>
-          </w:tcPr>
-          <w:p>
-            <w:pPr>
-              <w:jc w:val="center"/>
-            </w:pPr>
-          </w:p>
-        </w:tc>
-        <w:tc>
-          <w:tcPr>
-            <w:tcW w:w="203" w:type="pct"/>
-            <w:vAlign w:val="center"/>
-          </w:tcPr>
-          <w:p>
-            <w:pPr>
-              <w:jc w:val="center"/>
-            </w:pPr>
-          </w:p>
-        </w:tc>
-        <w:tc>
-          <w:tcPr>
-            <w:tcW w:w="1151" w:type="pct"/>
-          </w:tcPr>
-          <w:p/>
+            <w:tcW w:w="197" w:type="pct"/>
+            <w:vAlign w:val="center"/>
+          </w:tcPr>
+          <w:p>
+            <w:pPr>
+              <w:jc w:val="center"/>
+            </w:pPr>
+          </w:p>
+        </w:tc>
+        <w:tc>
+          <w:tcPr>
+            <w:tcW w:w="192" w:type="pct"/>
+            <w:vAlign w:val="center"/>
+          </w:tcPr>
+          <w:p>
+            <w:pPr>
+              <w:jc w:val="center"/>
+            </w:pPr>
+          </w:p>
+        </w:tc>
+        <w:tc>
+          <w:tcPr>
+            <w:tcW w:w="1080" w:type="pct"/>
+          </w:tcPr>
+          <w:p>
+            <w:r>
+              <w:t>Não pode estar vazio.</w:t>
+            </w:r>
+          </w:p>
         </w:tc>
       </w:tr>
       <w:tr>
         <w:tc>
           <w:tcPr>
-            <w:tcW w:w="1062" w:type="pct"/>
+            <w:tcW w:w="1033" w:type="pct"/>
             <w:vAlign w:val="center"/>
           </w:tcPr>
           <w:p>
@@ -2893,7 +3135,7 @@
         </w:tc>
         <w:tc>
           <w:tcPr>
-            <w:tcW w:w="1013" w:type="pct"/>
+            <w:tcW w:w="1188" w:type="pct"/>
             <w:vAlign w:val="center"/>
           </w:tcPr>
           <w:p>
@@ -2906,7 +3148,7 @@
         </w:tc>
         <w:tc>
           <w:tcPr>
-            <w:tcW w:w="861" w:type="pct"/>
+            <w:tcW w:w="832" w:type="pct"/>
             <w:vAlign w:val="center"/>
           </w:tcPr>
           <w:p>
@@ -2920,7 +3162,7 @@
         </w:tc>
         <w:tc>
           <w:tcPr>
-            <w:tcW w:w="507" w:type="pct"/>
+            <w:tcW w:w="478" w:type="pct"/>
             <w:vAlign w:val="center"/>
           </w:tcPr>
           <w:p>
@@ -2934,37 +3176,41 @@
         </w:tc>
         <w:tc>
           <w:tcPr>
-            <w:tcW w:w="203" w:type="pct"/>
-            <w:vAlign w:val="center"/>
-          </w:tcPr>
-          <w:p>
-            <w:pPr>
-              <w:jc w:val="center"/>
-            </w:pPr>
-          </w:p>
-        </w:tc>
-        <w:tc>
-          <w:tcPr>
-            <w:tcW w:w="203" w:type="pct"/>
-            <w:vAlign w:val="center"/>
-          </w:tcPr>
-          <w:p>
-            <w:pPr>
-              <w:jc w:val="center"/>
-            </w:pPr>
-          </w:p>
-        </w:tc>
-        <w:tc>
-          <w:tcPr>
-            <w:tcW w:w="1151" w:type="pct"/>
-          </w:tcPr>
-          <w:p/>
+            <w:tcW w:w="197" w:type="pct"/>
+            <w:vAlign w:val="center"/>
+          </w:tcPr>
+          <w:p>
+            <w:pPr>
+              <w:jc w:val="center"/>
+            </w:pPr>
+          </w:p>
+        </w:tc>
+        <w:tc>
+          <w:tcPr>
+            <w:tcW w:w="192" w:type="pct"/>
+            <w:vAlign w:val="center"/>
+          </w:tcPr>
+          <w:p>
+            <w:pPr>
+              <w:jc w:val="center"/>
+            </w:pPr>
+          </w:p>
+        </w:tc>
+        <w:tc>
+          <w:tcPr>
+            <w:tcW w:w="1080" w:type="pct"/>
+          </w:tcPr>
+          <w:p>
+            <w:r>
+              <w:t>Não pode estar vazio.</w:t>
+            </w:r>
+          </w:p>
         </w:tc>
       </w:tr>
       <w:tr>
         <w:tc>
           <w:tcPr>
-            <w:tcW w:w="1062" w:type="pct"/>
+            <w:tcW w:w="1033" w:type="pct"/>
             <w:vAlign w:val="center"/>
           </w:tcPr>
           <w:p>
@@ -2975,7 +3221,7 @@
         </w:tc>
         <w:tc>
           <w:tcPr>
-            <w:tcW w:w="1013" w:type="pct"/>
+            <w:tcW w:w="1188" w:type="pct"/>
             <w:vAlign w:val="center"/>
           </w:tcPr>
           <w:p>
@@ -2988,7 +3234,7 @@
         </w:tc>
         <w:tc>
           <w:tcPr>
-            <w:tcW w:w="861" w:type="pct"/>
+            <w:tcW w:w="832" w:type="pct"/>
             <w:vAlign w:val="center"/>
           </w:tcPr>
           <w:p>
@@ -3002,7 +3248,7 @@
         </w:tc>
         <w:tc>
           <w:tcPr>
-            <w:tcW w:w="507" w:type="pct"/>
+            <w:tcW w:w="478" w:type="pct"/>
             <w:vAlign w:val="center"/>
           </w:tcPr>
           <w:p>
@@ -3016,37 +3262,41 @@
         </w:tc>
         <w:tc>
           <w:tcPr>
-            <w:tcW w:w="203" w:type="pct"/>
-            <w:vAlign w:val="center"/>
-          </w:tcPr>
-          <w:p>
-            <w:pPr>
-              <w:jc w:val="center"/>
-            </w:pPr>
-          </w:p>
-        </w:tc>
-        <w:tc>
-          <w:tcPr>
-            <w:tcW w:w="203" w:type="pct"/>
-            <w:vAlign w:val="center"/>
-          </w:tcPr>
-          <w:p>
-            <w:pPr>
-              <w:jc w:val="center"/>
-            </w:pPr>
-          </w:p>
-        </w:tc>
-        <w:tc>
-          <w:tcPr>
-            <w:tcW w:w="1151" w:type="pct"/>
-          </w:tcPr>
-          <w:p/>
+            <w:tcW w:w="197" w:type="pct"/>
+            <w:vAlign w:val="center"/>
+          </w:tcPr>
+          <w:p>
+            <w:pPr>
+              <w:jc w:val="center"/>
+            </w:pPr>
+          </w:p>
+        </w:tc>
+        <w:tc>
+          <w:tcPr>
+            <w:tcW w:w="192" w:type="pct"/>
+            <w:vAlign w:val="center"/>
+          </w:tcPr>
+          <w:p>
+            <w:pPr>
+              <w:jc w:val="center"/>
+            </w:pPr>
+          </w:p>
+        </w:tc>
+        <w:tc>
+          <w:tcPr>
+            <w:tcW w:w="1080" w:type="pct"/>
+          </w:tcPr>
+          <w:p>
+            <w:r>
+              <w:t>Não pode estar vazio.</w:t>
+            </w:r>
+          </w:p>
         </w:tc>
       </w:tr>
       <w:tr>
         <w:tc>
           <w:tcPr>
-            <w:tcW w:w="1062" w:type="pct"/>
+            <w:tcW w:w="1033" w:type="pct"/>
             <w:vAlign w:val="center"/>
           </w:tcPr>
           <w:p>
@@ -3057,7 +3307,7 @@
         </w:tc>
         <w:tc>
           <w:tcPr>
-            <w:tcW w:w="1013" w:type="pct"/>
+            <w:tcW w:w="1188" w:type="pct"/>
             <w:vAlign w:val="center"/>
           </w:tcPr>
           <w:p>
@@ -3070,7 +3320,7 @@
         </w:tc>
         <w:tc>
           <w:tcPr>
-            <w:tcW w:w="861" w:type="pct"/>
+            <w:tcW w:w="832" w:type="pct"/>
             <w:vAlign w:val="center"/>
           </w:tcPr>
           <w:p>
@@ -3084,7 +3334,7 @@
         </w:tc>
         <w:tc>
           <w:tcPr>
-            <w:tcW w:w="507" w:type="pct"/>
+            <w:tcW w:w="478" w:type="pct"/>
             <w:vAlign w:val="center"/>
           </w:tcPr>
           <w:p>
@@ -3098,113 +3348,35 @@
         </w:tc>
         <w:tc>
           <w:tcPr>
-            <w:tcW w:w="203" w:type="pct"/>
-            <w:vAlign w:val="center"/>
-          </w:tcPr>
-          <w:p>
-            <w:pPr>
-              <w:jc w:val="center"/>
-            </w:pPr>
-          </w:p>
-        </w:tc>
-        <w:tc>
-          <w:tcPr>
-            <w:tcW w:w="203" w:type="pct"/>
-            <w:vAlign w:val="center"/>
-          </w:tcPr>
-          <w:p>
-            <w:pPr>
-              <w:jc w:val="center"/>
-            </w:pPr>
-          </w:p>
-        </w:tc>
-        <w:tc>
-          <w:tcPr>
-            <w:tcW w:w="1151" w:type="pct"/>
+            <w:tcW w:w="197" w:type="pct"/>
+            <w:vAlign w:val="center"/>
+          </w:tcPr>
+          <w:p>
+            <w:pPr>
+              <w:jc w:val="center"/>
+            </w:pPr>
+          </w:p>
+        </w:tc>
+        <w:tc>
+          <w:tcPr>
+            <w:tcW w:w="192" w:type="pct"/>
+            <w:vAlign w:val="center"/>
+          </w:tcPr>
+          <w:p>
+            <w:pPr>
+              <w:jc w:val="center"/>
+            </w:pPr>
+          </w:p>
+        </w:tc>
+        <w:tc>
+          <w:tcPr>
+            <w:tcW w:w="1080" w:type="pct"/>
           </w:tcPr>
           <w:p>
             <w:r>
               <w:t>1 – Simples Nacional; 2 – Lucro Presumido; 3 – Lucro Real.</w:t>
             </w:r>
           </w:p>
-        </w:tc>
-      </w:tr>
-      <w:tr>
-        <w:tc>
-          <w:tcPr>
-            <w:tcW w:w="1062" w:type="pct"/>
-            <w:vAlign w:val="center"/>
-          </w:tcPr>
-          <w:p/>
-        </w:tc>
-        <w:tc>
-          <w:tcPr>
-            <w:tcW w:w="1013" w:type="pct"/>
-            <w:vAlign w:val="center"/>
-          </w:tcPr>
-          <w:p>
-            <w:proofErr w:type="spellStart"/>
-            <w:r>
-              <w:t>regi_tipo</w:t>
-            </w:r>
-            <w:proofErr w:type="spellEnd"/>
-          </w:p>
-        </w:tc>
-        <w:tc>
-          <w:tcPr>
-            <w:tcW w:w="861" w:type="pct"/>
-            <w:vAlign w:val="center"/>
-          </w:tcPr>
-          <w:p>
-            <w:pPr>
-              <w:jc w:val="center"/>
-            </w:pPr>
-            <w:r>
-              <w:t>VARCHAR</w:t>
-            </w:r>
-          </w:p>
-        </w:tc>
-        <w:tc>
-          <w:tcPr>
-            <w:tcW w:w="507" w:type="pct"/>
-            <w:vAlign w:val="center"/>
-          </w:tcPr>
-          <w:p>
-            <w:pPr>
-              <w:jc w:val="center"/>
-            </w:pPr>
-            <w:r>
-              <w:t>30</w:t>
-            </w:r>
-          </w:p>
-        </w:tc>
-        <w:tc>
-          <w:tcPr>
-            <w:tcW w:w="203" w:type="pct"/>
-            <w:vAlign w:val="center"/>
-          </w:tcPr>
-          <w:p>
-            <w:pPr>
-              <w:jc w:val="center"/>
-            </w:pPr>
-          </w:p>
-        </w:tc>
-        <w:tc>
-          <w:tcPr>
-            <w:tcW w:w="203" w:type="pct"/>
-            <w:vAlign w:val="center"/>
-          </w:tcPr>
-          <w:p>
-            <w:pPr>
-              <w:jc w:val="center"/>
-            </w:pPr>
-          </w:p>
-        </w:tc>
-        <w:tc>
-          <w:tcPr>
-            <w:tcW w:w="1151" w:type="pct"/>
-          </w:tcPr>
-          <w:p/>
         </w:tc>
       </w:tr>
     </w:tbl>
@@ -3522,7 +3694,16 @@
           <w:tcPr>
             <w:tcW w:w="1151" w:type="pct"/>
           </w:tcPr>
-          <w:p/>
+          <w:p>
+            <w:proofErr w:type="spellStart"/>
+            <w:r>
+              <w:t>Auto-Incremento</w:t>
+            </w:r>
+            <w:proofErr w:type="spellEnd"/>
+            <w:r>
+              <w:t>.</w:t>
+            </w:r>
+          </w:p>
         </w:tc>
       </w:tr>
       <w:tr>
@@ -3774,7 +3955,11 @@
           <w:tcPr>
             <w:tcW w:w="1151" w:type="pct"/>
           </w:tcPr>
-          <w:p/>
+          <w:p>
+            <w:r>
+              <w:t>Não pode estar vazio.</w:t>
+            </w:r>
+          </w:p>
         </w:tc>
       </w:tr>
       <w:tr>
@@ -4432,7 +4617,16 @@
           <w:tcPr>
             <w:tcW w:w="1151" w:type="pct"/>
           </w:tcPr>
-          <w:p/>
+          <w:p>
+            <w:proofErr w:type="spellStart"/>
+            <w:r>
+              <w:t>Auto-Incremento</w:t>
+            </w:r>
+            <w:proofErr w:type="spellEnd"/>
+            <w:r>
+              <w:t>.</w:t>
+            </w:r>
+          </w:p>
         </w:tc>
       </w:tr>
       <w:tr>
@@ -4766,7 +4960,11 @@
           <w:tcPr>
             <w:tcW w:w="1151" w:type="pct"/>
           </w:tcPr>
-          <w:p/>
+          <w:p>
+            <w:r>
+              <w:t>Não pode estar vazio.</w:t>
+            </w:r>
+          </w:p>
         </w:tc>
       </w:tr>
       <w:tr>
@@ -4777,7 +4975,7 @@
           </w:tcPr>
           <w:p>
             <w:r>
-              <w:t>Status do Documento.</w:t>
+              <w:t>Data de Emissão do Documento.</w:t>
             </w:r>
           </w:p>
         </w:tc>
@@ -4789,7 +4987,7 @@
           <w:p>
             <w:proofErr w:type="spellStart"/>
             <w:r>
-              <w:t>doc_status</w:t>
+              <w:t>doc_data_emissao</w:t>
             </w:r>
             <w:proofErr w:type="spellEnd"/>
           </w:p>
@@ -4804,7 +5002,7 @@
               <w:jc w:val="center"/>
             </w:pPr>
             <w:r>
-              <w:t>TINYINT</w:t>
+              <w:t>DATE</w:t>
             </w:r>
           </w:p>
         </w:tc>
@@ -4818,7 +5016,7 @@
               <w:jc w:val="center"/>
             </w:pPr>
             <w:r>
-              <w:t>1</w:t>
+              <w:t>-</w:t>
             </w:r>
           </w:p>
         </w:tc>
@@ -4850,7 +5048,7 @@
           </w:tcPr>
           <w:p>
             <w:r>
-              <w:t xml:space="preserve">0 – Pendente; 1 – Validado; 2 – Rejeitado; 3 – Corrigido. </w:t>
+              <w:t>Não pode estar vazio.</w:t>
             </w:r>
           </w:p>
         </w:tc>
@@ -4864,7 +5062,7 @@
           <w:p>
             <w:r>
               <w:lastRenderedPageBreak/>
-              <w:t>Data do Upload do Documento.</w:t>
+              <w:t>Valor do Documento.</w:t>
             </w:r>
           </w:p>
         </w:tc>
@@ -4876,7 +5074,7 @@
           <w:p>
             <w:proofErr w:type="spellStart"/>
             <w:r>
-              <w:t>doc_data_upload</w:t>
+              <w:t>doc_valor</w:t>
             </w:r>
             <w:proofErr w:type="spellEnd"/>
           </w:p>
@@ -4891,7 +5089,7 @@
               <w:jc w:val="center"/>
             </w:pPr>
             <w:r>
-              <w:t>DATETIME</w:t>
+              <w:t>DECIMAL</w:t>
             </w:r>
           </w:p>
         </w:tc>
@@ -4905,7 +5103,7 @@
               <w:jc w:val="center"/>
             </w:pPr>
             <w:r>
-              <w:t>-</w:t>
+              <w:t>12,2</w:t>
             </w:r>
           </w:p>
         </w:tc>
@@ -4935,171 +5133,11 @@
           <w:tcPr>
             <w:tcW w:w="1151" w:type="pct"/>
           </w:tcPr>
-          <w:p/>
-        </w:tc>
-      </w:tr>
-      <w:tr>
-        <w:tc>
-          <w:tcPr>
-            <w:tcW w:w="1062" w:type="pct"/>
-            <w:vAlign w:val="center"/>
-          </w:tcPr>
-          <w:p>
-            <w:r>
-              <w:t>Data de Emissão do Documento.</w:t>
-            </w:r>
-          </w:p>
-        </w:tc>
-        <w:tc>
-          <w:tcPr>
-            <w:tcW w:w="1013" w:type="pct"/>
-            <w:vAlign w:val="center"/>
-          </w:tcPr>
-          <w:p>
-            <w:proofErr w:type="spellStart"/>
-            <w:r>
-              <w:t>doc_data_emissao</w:t>
-            </w:r>
-            <w:proofErr w:type="spellEnd"/>
-          </w:p>
-        </w:tc>
-        <w:tc>
-          <w:tcPr>
-            <w:tcW w:w="861" w:type="pct"/>
-            <w:vAlign w:val="center"/>
-          </w:tcPr>
-          <w:p>
-            <w:pPr>
-              <w:jc w:val="center"/>
-            </w:pPr>
-            <w:r>
-              <w:t>DATE</w:t>
-            </w:r>
-          </w:p>
-        </w:tc>
-        <w:tc>
-          <w:tcPr>
-            <w:tcW w:w="507" w:type="pct"/>
-            <w:vAlign w:val="center"/>
-          </w:tcPr>
-          <w:p>
-            <w:pPr>
-              <w:jc w:val="center"/>
-            </w:pPr>
-            <w:r>
-              <w:t>-</w:t>
-            </w:r>
-          </w:p>
-        </w:tc>
-        <w:tc>
-          <w:tcPr>
-            <w:tcW w:w="203" w:type="pct"/>
-            <w:vAlign w:val="center"/>
-          </w:tcPr>
-          <w:p>
-            <w:pPr>
-              <w:jc w:val="center"/>
-            </w:pPr>
-          </w:p>
-        </w:tc>
-        <w:tc>
-          <w:tcPr>
-            <w:tcW w:w="203" w:type="pct"/>
-            <w:vAlign w:val="center"/>
-          </w:tcPr>
-          <w:p>
-            <w:pPr>
-              <w:jc w:val="center"/>
-            </w:pPr>
-          </w:p>
-        </w:tc>
-        <w:tc>
-          <w:tcPr>
-            <w:tcW w:w="1151" w:type="pct"/>
-          </w:tcPr>
-          <w:p/>
-        </w:tc>
-      </w:tr>
-      <w:tr>
-        <w:tc>
-          <w:tcPr>
-            <w:tcW w:w="1062" w:type="pct"/>
-            <w:vAlign w:val="center"/>
-          </w:tcPr>
-          <w:p>
-            <w:r>
-              <w:t>Valor do Documento.</w:t>
-            </w:r>
-          </w:p>
-        </w:tc>
-        <w:tc>
-          <w:tcPr>
-            <w:tcW w:w="1013" w:type="pct"/>
-            <w:vAlign w:val="center"/>
-          </w:tcPr>
-          <w:p>
-            <w:proofErr w:type="spellStart"/>
-            <w:r>
-              <w:t>doc_valor</w:t>
-            </w:r>
-            <w:proofErr w:type="spellEnd"/>
-          </w:p>
-        </w:tc>
-        <w:tc>
-          <w:tcPr>
-            <w:tcW w:w="861" w:type="pct"/>
-            <w:vAlign w:val="center"/>
-          </w:tcPr>
-          <w:p>
-            <w:pPr>
-              <w:jc w:val="center"/>
-            </w:pPr>
-            <w:r>
-              <w:t>DECIMAL</w:t>
-            </w:r>
-          </w:p>
-        </w:tc>
-        <w:tc>
-          <w:tcPr>
-            <w:tcW w:w="507" w:type="pct"/>
-            <w:vAlign w:val="center"/>
-          </w:tcPr>
-          <w:p>
-            <w:pPr>
-              <w:jc w:val="center"/>
-            </w:pPr>
-            <w:r>
-              <w:t>12,2</w:t>
-            </w:r>
-          </w:p>
-        </w:tc>
-        <w:tc>
-          <w:tcPr>
-            <w:tcW w:w="203" w:type="pct"/>
-            <w:vAlign w:val="center"/>
-          </w:tcPr>
-          <w:p>
-            <w:pPr>
-              <w:jc w:val="center"/>
-            </w:pPr>
-          </w:p>
-        </w:tc>
-        <w:tc>
-          <w:tcPr>
-            <w:tcW w:w="203" w:type="pct"/>
-            <w:vAlign w:val="center"/>
-          </w:tcPr>
-          <w:p>
-            <w:pPr>
-              <w:jc w:val="center"/>
-            </w:pPr>
-          </w:p>
-        </w:tc>
-        <w:tc>
-          <w:tcPr>
-            <w:tcW w:w="1151" w:type="pct"/>
-          </w:tcPr>
-          <w:p/>
+          <w:p>
+            <w:r>
+              <w:t>Não pode estar vazio.</w:t>
+            </w:r>
+          </w:p>
         </w:tc>
       </w:tr>
     </w:tbl>
@@ -5418,7 +5456,16 @@
           <w:tcPr>
             <w:tcW w:w="1151" w:type="pct"/>
           </w:tcPr>
-          <w:p/>
+          <w:p>
+            <w:proofErr w:type="spellStart"/>
+            <w:r>
+              <w:t>Auto-Incremento</w:t>
+            </w:r>
+            <w:proofErr w:type="spellEnd"/>
+            <w:r>
+              <w:t>.</w:t>
+            </w:r>
+          </w:p>
         </w:tc>
       </w:tr>
       <w:tr>
@@ -5505,7 +5552,11 @@
           <w:tcPr>
             <w:tcW w:w="1151" w:type="pct"/>
           </w:tcPr>
-          <w:p/>
+          <w:p>
+            <w:r>
+              <w:t>Não pode estar vazio.</w:t>
+            </w:r>
+          </w:p>
         </w:tc>
       </w:tr>
     </w:tbl>
@@ -5816,7 +5867,16 @@
           <w:tcPr>
             <w:tcW w:w="1151" w:type="pct"/>
           </w:tcPr>
-          <w:p/>
+          <w:p>
+            <w:proofErr w:type="spellStart"/>
+            <w:r>
+              <w:t>Auto-Incremento</w:t>
+            </w:r>
+            <w:proofErr w:type="spellEnd"/>
+            <w:r>
+              <w:t>.</w:t>
+            </w:r>
+          </w:p>
         </w:tc>
       </w:tr>
       <w:tr>
@@ -5983,7 +6043,11 @@
           <w:tcPr>
             <w:tcW w:w="1151" w:type="pct"/>
           </w:tcPr>
-          <w:p/>
+          <w:p>
+            <w:r>
+              <w:t>Não pode estar vazio.</w:t>
+            </w:r>
+          </w:p>
         </w:tc>
       </w:tr>
       <w:tr>
@@ -6065,7 +6129,11 @@
           <w:tcPr>
             <w:tcW w:w="1151" w:type="pct"/>
           </w:tcPr>
-          <w:p/>
+          <w:p>
+            <w:r>
+              <w:t>Não pode estar vazio.</w:t>
+            </w:r>
+          </w:p>
         </w:tc>
       </w:tr>
       <w:tr>
@@ -6479,7 +6547,16 @@
           <w:tcPr>
             <w:tcW w:w="1151" w:type="pct"/>
           </w:tcPr>
-          <w:p/>
+          <w:p>
+            <w:proofErr w:type="spellStart"/>
+            <w:r>
+              <w:t>Auto-Incremento</w:t>
+            </w:r>
+            <w:proofErr w:type="spellEnd"/>
+            <w:r>
+              <w:t>.</w:t>
+            </w:r>
+          </w:p>
         </w:tc>
       </w:tr>
       <w:tr>
@@ -6490,7 +6567,6 @@
           </w:tcPr>
           <w:p>
             <w:r>
-              <w:lastRenderedPageBreak/>
               <w:t>Identificador do usuário que fez a ação</w:t>
             </w:r>
           </w:p>
@@ -6741,7 +6817,11 @@
           <w:tcPr>
             <w:tcW w:w="1151" w:type="pct"/>
           </w:tcPr>
-          <w:p/>
+          <w:p>
+            <w:r>
+              <w:t>Não pode estar vazio.</w:t>
+            </w:r>
+          </w:p>
         </w:tc>
       </w:tr>
       <w:tr>
@@ -6752,6 +6832,7 @@
           </w:tcPr>
           <w:p>
             <w:r>
+              <w:lastRenderedPageBreak/>
               <w:t>Nome do registro afetado</w:t>
             </w:r>
           </w:p>
@@ -6823,7 +6904,11 @@
           <w:tcPr>
             <w:tcW w:w="1151" w:type="pct"/>
           </w:tcPr>
-          <w:p/>
+          <w:p>
+            <w:r>
+              <w:t>Não pode estar vazio.</w:t>
+            </w:r>
+          </w:p>
         </w:tc>
       </w:tr>
       <w:tr>
@@ -6905,7 +6990,11 @@
           <w:tcPr>
             <w:tcW w:w="1151" w:type="pct"/>
           </w:tcPr>
-          <w:p/>
+          <w:p>
+            <w:r>
+              <w:t>Não pode estar vazio.</w:t>
+            </w:r>
+          </w:p>
         </w:tc>
       </w:tr>
     </w:tbl>
@@ -7209,7 +7298,13 @@
           <w:tcPr>
             <w:tcW w:w="1151" w:type="pct"/>
           </w:tcPr>
-          <w:p/>
+          <w:p>
+            <w:r>
+              <w:t>Auto-Incremento.</w:t>
+            </w:r>
+            <w:bookmarkStart w:id="0" w:name="_GoBack"/>
+            <w:bookmarkEnd w:id="0"/>
+          </w:p>
         </w:tc>
       </w:tr>
       <w:tr>
@@ -7464,7 +7559,11 @@
           <w:tcPr>
             <w:tcW w:w="1151" w:type="pct"/>
           </w:tcPr>
-          <w:p/>
+          <w:p>
+            <w:r>
+              <w:t>Não pode estar vazio.</w:t>
+            </w:r>
+          </w:p>
         </w:tc>
       </w:tr>
       <w:tr>
@@ -7546,7 +7645,11 @@
           <w:tcPr>
             <w:tcW w:w="1151" w:type="pct"/>
           </w:tcPr>
-          <w:p/>
+          <w:p>
+            <w:r>
+              <w:t>Não pode estar vazio.</w:t>
+            </w:r>
+          </w:p>
         </w:tc>
       </w:tr>
       <w:tr>
@@ -7717,7 +7820,11 @@
           <w:tcPr>
             <w:tcW w:w="1151" w:type="pct"/>
           </w:tcPr>
-          <w:p/>
+          <w:p>
+            <w:r>
+              <w:t>Não pode estar vazio.</w:t>
+            </w:r>
+          </w:p>
         </w:tc>
       </w:tr>
       <w:tr>
@@ -7799,7 +7906,17 @@
           <w:tcPr>
             <w:tcW w:w="1151" w:type="pct"/>
           </w:tcPr>
-          <w:p/>
+          <w:p>
+            <w:r>
+              <w:t>Não pode estar vazio.</w:t>
+            </w:r>
+            <w:r>
+              <w:t xml:space="preserve"> </w:t>
+            </w:r>
+            <w:r>
+              <w:t>Não pode estar vazio.</w:t>
+            </w:r>
+          </w:p>
         </w:tc>
       </w:tr>
       <w:tr>
@@ -8869,7 +8986,7 @@
 </file>
 
 <file path=customXml/itemProps1.xml><?xml version="1.0" encoding="utf-8"?>
-<ds:datastoreItem xmlns:ds="http://schemas.openxmlformats.org/officeDocument/2006/customXml" ds:itemID="{18677DC7-226A-4CEC-BBFE-D66ACA668C75}">
+<ds:datastoreItem xmlns:ds="http://schemas.openxmlformats.org/officeDocument/2006/customXml" ds:itemID="{CC8E02E6-63BD-41AF-B339-22B7EDEDE447}">
   <ds:schemaRefs>
     <ds:schemaRef ds:uri="http://schemas.openxmlformats.org/officeDocument/2006/bibliography"/>
   </ds:schemaRefs>

</xml_diff>

<commit_message>
Update 017 - Modelo Dicionario de Dados.docx
</commit_message>
<xml_diff>
--- a/Documentação/017 - Modelo Dicionario de Dados.docx
+++ b/Documentação/017 - Modelo Dicionario de Dados.docx
@@ -5110,6 +5110,94 @@
           </w:p>
         </w:tc>
       </w:tr>
+      <w:tr>
+        <w:tc>
+          <w:tcPr>
+            <w:tcW w:w="1062" w:type="pct"/>
+            <w:vAlign w:val="center"/>
+          </w:tcPr>
+          <w:p>
+            <w:r>
+              <w:t>Status do documento</w:t>
+            </w:r>
+          </w:p>
+        </w:tc>
+        <w:tc>
+          <w:tcPr>
+            <w:tcW w:w="1013" w:type="pct"/>
+            <w:vAlign w:val="center"/>
+          </w:tcPr>
+          <w:p>
+            <w:proofErr w:type="spellStart"/>
+            <w:r>
+              <w:t>doc_ativo</w:t>
+            </w:r>
+            <w:proofErr w:type="spellEnd"/>
+          </w:p>
+        </w:tc>
+        <w:tc>
+          <w:tcPr>
+            <w:tcW w:w="861" w:type="pct"/>
+            <w:vAlign w:val="center"/>
+          </w:tcPr>
+          <w:p>
+            <w:pPr>
+              <w:jc w:val="center"/>
+            </w:pPr>
+            <w:r>
+              <w:t>BIT</w:t>
+            </w:r>
+          </w:p>
+        </w:tc>
+        <w:tc>
+          <w:tcPr>
+            <w:tcW w:w="507" w:type="pct"/>
+            <w:vAlign w:val="center"/>
+          </w:tcPr>
+          <w:p>
+            <w:pPr>
+              <w:jc w:val="center"/>
+            </w:pPr>
+            <w:r>
+              <w:t>1</w:t>
+            </w:r>
+          </w:p>
+        </w:tc>
+        <w:tc>
+          <w:tcPr>
+            <w:tcW w:w="203" w:type="pct"/>
+            <w:vAlign w:val="center"/>
+          </w:tcPr>
+          <w:p>
+            <w:pPr>
+              <w:jc w:val="center"/>
+            </w:pPr>
+          </w:p>
+        </w:tc>
+        <w:tc>
+          <w:tcPr>
+            <w:tcW w:w="203" w:type="pct"/>
+            <w:vAlign w:val="center"/>
+          </w:tcPr>
+          <w:p>
+            <w:pPr>
+              <w:jc w:val="center"/>
+            </w:pPr>
+          </w:p>
+        </w:tc>
+        <w:tc>
+          <w:tcPr>
+            <w:tcW w:w="1151" w:type="pct"/>
+          </w:tcPr>
+          <w:p>
+            <w:r>
+              <w:t>0 – Inativo; 1 – Ativo.</w:t>
+            </w:r>
+            <w:bookmarkStart w:id="0" w:name="_GoBack"/>
+            <w:bookmarkEnd w:id="0"/>
+          </w:p>
+        </w:tc>
+      </w:tr>
     </w:tbl>
     <w:p>
       <w:pPr>
@@ -5612,8 +5700,6 @@
             <w:r>
               <w:t>0 – Inativo; 1 – Ativo.</w:t>
             </w:r>
-            <w:bookmarkStart w:id="0" w:name="_GoBack"/>
-            <w:bookmarkEnd w:id="0"/>
           </w:p>
         </w:tc>
       </w:tr>
@@ -9036,7 +9122,7 @@
 </file>
 
 <file path=customXml/itemProps1.xml><?xml version="1.0" encoding="utf-8"?>
-<ds:datastoreItem xmlns:ds="http://schemas.openxmlformats.org/officeDocument/2006/customXml" ds:itemID="{FBDF0689-591D-4E88-983D-53AF3DB2D0E0}">
+<ds:datastoreItem xmlns:ds="http://schemas.openxmlformats.org/officeDocument/2006/customXml" ds:itemID="{53C95FB2-31E2-482C-8282-823D35C2114D}">
   <ds:schemaRefs>
     <ds:schemaRef ds:uri="http://schemas.openxmlformats.org/officeDocument/2006/bibliography"/>
   </ds:schemaRefs>

</xml_diff>